<commit_message>
Updated to Meet deadline.
Monsters not in game, but able to move, "inherits player movement" guis
funconal, lighting functinal, player can move and atack.
</commit_message>
<xml_diff>
--- a/Game Resources/Documentation/CrispyCrawlDesignDocument.docx
+++ b/Game Resources/Documentation/CrispyCrawlDesignDocument.docx
@@ -131,25 +131,17 @@
           <w:sz w:val="24"/>
           <w:szCs w:val="24"/>
         </w:rPr>
-        <w:t xml:space="preserve"> Cain, Steven </w:t>
-      </w:r>
-      <w:proofErr w:type="spellStart"/>
-      <w:r>
-        <w:rPr>
-          <w:rFonts w:asciiTheme="majorBidi" w:hAnsiTheme="majorBidi" w:cstheme="majorBidi"/>
-          <w:sz w:val="24"/>
-          <w:szCs w:val="24"/>
-        </w:rPr>
-        <w:t>VenHam</w:t>
-      </w:r>
-      <w:proofErr w:type="spellEnd"/>
-      <w:r>
-        <w:rPr>
-          <w:rFonts w:asciiTheme="majorBidi" w:hAnsiTheme="majorBidi" w:cstheme="majorBidi"/>
-          <w:sz w:val="24"/>
-          <w:szCs w:val="24"/>
-        </w:rPr>
-        <w:t>,</w:t>
+        <w:t xml:space="preserve"> Cain, Steven Venh</w:t>
+      </w:r>
+      <w:bookmarkStart w:id="0" w:name="_GoBack"/>
+      <w:bookmarkEnd w:id="0"/>
+      <w:r>
+        <w:rPr>
+          <w:rFonts w:asciiTheme="majorBidi" w:hAnsiTheme="majorBidi" w:cstheme="majorBidi"/>
+          <w:sz w:val="24"/>
+          <w:szCs w:val="24"/>
+        </w:rPr>
+        <w:t>am,</w:t>
       </w:r>
       <w:r>
         <w:rPr>
@@ -231,8 +223,6 @@
         <w:lastRenderedPageBreak/>
         <w:t>Table of Contents</w:t>
       </w:r>
-      <w:bookmarkStart w:id="0" w:name="_GoBack"/>
-      <w:bookmarkEnd w:id="0"/>
     </w:p>
     <w:p>
       <w:pPr>
@@ -1931,16 +1921,7 @@
           <w:sz w:val="24"/>
           <w:szCs w:val="24"/>
         </w:rPr>
-        <w:t xml:space="preserve"> from </w:t>
-      </w:r>
-      <w:r>
-        <w:rPr>
-          <w:rFonts w:asciiTheme="majorBidi" w:hAnsiTheme="majorBidi" w:cstheme="majorBidi"/>
-          <w:sz w:val="24"/>
-          <w:szCs w:val="24"/>
-        </w:rPr>
-        <w:lastRenderedPageBreak/>
-        <w:t>forming and allows for various play styles</w:t>
+        <w:t xml:space="preserve"> from forming and allows for various play styles</w:t>
       </w:r>
       <w:r>
         <w:rPr>
@@ -1972,23 +1953,7 @@
           <w:sz w:val="24"/>
           <w:szCs w:val="24"/>
         </w:rPr>
-        <w:t>T</w:t>
-      </w:r>
-      <w:r>
-        <w:rPr>
-          <w:rFonts w:asciiTheme="majorBidi" w:hAnsiTheme="majorBidi" w:cstheme="majorBidi"/>
-          <w:sz w:val="24"/>
-          <w:szCs w:val="24"/>
-        </w:rPr>
-        <w:t>he three weapon classes</w:t>
-      </w:r>
-      <w:r>
-        <w:rPr>
-          <w:rFonts w:asciiTheme="majorBidi" w:hAnsiTheme="majorBidi" w:cstheme="majorBidi"/>
-          <w:sz w:val="24"/>
-          <w:szCs w:val="24"/>
-        </w:rPr>
-        <w:t xml:space="preserve"> will be m</w:t>
+        <w:t>The three weapon classes will be m</w:t>
       </w:r>
       <w:r>
         <w:rPr>
@@ -2978,7 +2943,6 @@
           <w:sz w:val="144"/>
           <w:szCs w:val="144"/>
         </w:rPr>
-        <w:lastRenderedPageBreak/>
         <w:t xml:space="preserve">3.0 </w:t>
       </w:r>
       <w:r>
@@ -3033,23 +2997,7 @@
           <w:sz w:val="24"/>
           <w:szCs w:val="24"/>
         </w:rPr>
-        <w:t>[!]</w:t>
-      </w:r>
-      <w:r>
-        <w:rPr>
-          <w:rFonts w:asciiTheme="majorBidi" w:hAnsiTheme="majorBidi" w:cstheme="majorBidi"/>
-          <w:sz w:val="24"/>
-          <w:szCs w:val="24"/>
-        </w:rPr>
-        <w:t>Dungeon</w:t>
-      </w:r>
-      <w:r>
-        <w:rPr>
-          <w:rFonts w:asciiTheme="majorBidi" w:hAnsiTheme="majorBidi" w:cstheme="majorBidi"/>
-          <w:sz w:val="24"/>
-          <w:szCs w:val="24"/>
-        </w:rPr>
-        <w:t>s</w:t>
+        <w:t>[!]Dungeons</w:t>
       </w:r>
     </w:p>
     <w:p>
@@ -3229,15 +3177,7 @@
           <w:szCs w:val="24"/>
         </w:rPr>
         <w:tab/>
-        <w:t>This boss will be ranged based and fire off projectile attacks.</w:t>
-      </w:r>
-      <w:r>
-        <w:rPr>
-          <w:rFonts w:asciiTheme="majorBidi" w:hAnsiTheme="majorBidi" w:cstheme="majorBidi"/>
-          <w:sz w:val="24"/>
-          <w:szCs w:val="24"/>
-        </w:rPr>
-        <w:t xml:space="preserve"> Player movement will be </w:t>
+        <w:t xml:space="preserve">This boss will be ranged based and fire off projectile attacks. Player movement will be </w:t>
       </w:r>
     </w:p>
     <w:p>
@@ -6471,7 +6411,7 @@
 </file>
 
 <file path=customXml/itemProps1.xml><?xml version="1.0" encoding="utf-8"?>
-<ds:datastoreItem xmlns:ds="http://schemas.openxmlformats.org/officeDocument/2006/customXml" ds:itemID="{F73002D7-1BAE-40AE-B10C-57EFB0AC7EF4}">
+<ds:datastoreItem xmlns:ds="http://schemas.openxmlformats.org/officeDocument/2006/customXml" ds:itemID="{31605D80-B291-423D-A8AE-8CC7FBEE928D}">
   <ds:schemaRefs>
     <ds:schemaRef ds:uri="http://schemas.openxmlformats.org/officeDocument/2006/bibliography"/>
   </ds:schemaRefs>

</xml_diff>

<commit_message>
Design document update and sprite movement
Organized sprites and added the cost value to potions in the design
document. also added potion icons for the potions and made folders for
the in use sprites as well as not in use sprites to help clean things
up.
</commit_message>
<xml_diff>
--- a/Game Resources/Documentation/CrispyCrawlDesignDocument.docx
+++ b/Game Resources/Documentation/CrispyCrawlDesignDocument.docx
@@ -106,8 +106,18 @@
           <w:sz w:val="24"/>
           <w:szCs w:val="24"/>
         </w:rPr>
-        <w:t xml:space="preserve"> Lininger</w:t>
-      </w:r>
+        <w:t xml:space="preserve"> </w:t>
+      </w:r>
+      <w:proofErr w:type="spellStart"/>
+      <w:r>
+        <w:rPr>
+          <w:rFonts w:asciiTheme="majorBidi" w:hAnsiTheme="majorBidi" w:cstheme="majorBidi"/>
+          <w:sz w:val="24"/>
+          <w:szCs w:val="24"/>
+        </w:rPr>
+        <w:t>Lininger</w:t>
+      </w:r>
+      <w:proofErr w:type="spellEnd"/>
       <w:r>
         <w:rPr>
           <w:rFonts w:asciiTheme="majorBidi" w:hAnsiTheme="majorBidi" w:cstheme="majorBidi"/>
@@ -122,7 +132,25 @@
           <w:sz w:val="24"/>
           <w:szCs w:val="24"/>
         </w:rPr>
-        <w:t xml:space="preserve"> Cain, Steven VenHam,</w:t>
+        <w:t xml:space="preserve"> Cain, Steven </w:t>
+      </w:r>
+      <w:proofErr w:type="spellStart"/>
+      <w:r>
+        <w:rPr>
+          <w:rFonts w:asciiTheme="majorBidi" w:hAnsiTheme="majorBidi" w:cstheme="majorBidi"/>
+          <w:sz w:val="24"/>
+          <w:szCs w:val="24"/>
+        </w:rPr>
+        <w:t>VenHam</w:t>
+      </w:r>
+      <w:proofErr w:type="spellEnd"/>
+      <w:r>
+        <w:rPr>
+          <w:rFonts w:asciiTheme="majorBidi" w:hAnsiTheme="majorBidi" w:cstheme="majorBidi"/>
+          <w:sz w:val="24"/>
+          <w:szCs w:val="24"/>
+        </w:rPr>
+        <w:t>,</w:t>
       </w:r>
       <w:r>
         <w:rPr>
@@ -185,7 +213,7 @@
           <w:sz w:val="20"/>
           <w:szCs w:val="20"/>
         </w:rPr>
-        <w:t>16</w:t>
+        <w:t>17</w:t>
       </w:r>
       <w:bookmarkStart w:id="0" w:name="_GoBack"/>
       <w:bookmarkEnd w:id="0"/>
@@ -881,7 +909,25 @@
           <w:sz w:val="24"/>
           <w:szCs w:val="24"/>
         </w:rPr>
-        <w:t>Mar 7 – Overworld prototype, dungeons displayed, all non-boss monsters in game, all 3</w:t>
+        <w:t xml:space="preserve">Mar 7 – </w:t>
+      </w:r>
+      <w:proofErr w:type="spellStart"/>
+      <w:r>
+        <w:rPr>
+          <w:rFonts w:asciiTheme="majorBidi" w:hAnsiTheme="majorBidi" w:cstheme="majorBidi"/>
+          <w:sz w:val="24"/>
+          <w:szCs w:val="24"/>
+        </w:rPr>
+        <w:t>Overworld</w:t>
+      </w:r>
+      <w:proofErr w:type="spellEnd"/>
+      <w:r>
+        <w:rPr>
+          <w:rFonts w:asciiTheme="majorBidi" w:hAnsiTheme="majorBidi" w:cstheme="majorBidi"/>
+          <w:sz w:val="24"/>
+          <w:szCs w:val="24"/>
+        </w:rPr>
+        <w:t xml:space="preserve"> prototype, dungeons displayed, all non-boss monsters in game, all 3</w:t>
       </w:r>
       <w:r>
         <w:rPr>
@@ -933,13 +979,23 @@
         </w:rPr>
         <w:t xml:space="preserve">. </w:t>
       </w:r>
-      <w:r>
-        <w:rPr>
-          <w:rFonts w:asciiTheme="majorBidi" w:hAnsiTheme="majorBidi" w:cstheme="majorBidi"/>
-          <w:sz w:val="24"/>
-          <w:szCs w:val="24"/>
-        </w:rPr>
-        <w:t xml:space="preserve">monster/player health functional, items and inventory </w:t>
+      <w:proofErr w:type="gramStart"/>
+      <w:r>
+        <w:rPr>
+          <w:rFonts w:asciiTheme="majorBidi" w:hAnsiTheme="majorBidi" w:cstheme="majorBidi"/>
+          <w:sz w:val="24"/>
+          <w:szCs w:val="24"/>
+        </w:rPr>
+        <w:t>monster/player</w:t>
+      </w:r>
+      <w:proofErr w:type="gramEnd"/>
+      <w:r>
+        <w:rPr>
+          <w:rFonts w:asciiTheme="majorBidi" w:hAnsiTheme="majorBidi" w:cstheme="majorBidi"/>
+          <w:sz w:val="24"/>
+          <w:szCs w:val="24"/>
+        </w:rPr>
+        <w:t xml:space="preserve"> health functional, items and inventory </w:t>
       </w:r>
       <w:r>
         <w:rPr>
@@ -991,7 +1047,45 @@
           <w:sz w:val="24"/>
           <w:szCs w:val="24"/>
         </w:rPr>
-        <w:t>Mar 28 – Story integration, gui finished, overworld complete</w:t>
+        <w:t xml:space="preserve">Mar 28 – Story integration, </w:t>
+      </w:r>
+      <w:proofErr w:type="spellStart"/>
+      <w:proofErr w:type="gramStart"/>
+      <w:r>
+        <w:rPr>
+          <w:rFonts w:asciiTheme="majorBidi" w:hAnsiTheme="majorBidi" w:cstheme="majorBidi"/>
+          <w:sz w:val="24"/>
+          <w:szCs w:val="24"/>
+        </w:rPr>
+        <w:t>gui</w:t>
+      </w:r>
+      <w:proofErr w:type="spellEnd"/>
+      <w:proofErr w:type="gramEnd"/>
+      <w:r>
+        <w:rPr>
+          <w:rFonts w:asciiTheme="majorBidi" w:hAnsiTheme="majorBidi" w:cstheme="majorBidi"/>
+          <w:sz w:val="24"/>
+          <w:szCs w:val="24"/>
+        </w:rPr>
+        <w:t xml:space="preserve"> finished, </w:t>
+      </w:r>
+      <w:proofErr w:type="spellStart"/>
+      <w:r>
+        <w:rPr>
+          <w:rFonts w:asciiTheme="majorBidi" w:hAnsiTheme="majorBidi" w:cstheme="majorBidi"/>
+          <w:sz w:val="24"/>
+          <w:szCs w:val="24"/>
+        </w:rPr>
+        <w:t>overworld</w:t>
+      </w:r>
+      <w:proofErr w:type="spellEnd"/>
+      <w:r>
+        <w:rPr>
+          <w:rFonts w:asciiTheme="majorBidi" w:hAnsiTheme="majorBidi" w:cstheme="majorBidi"/>
+          <w:sz w:val="24"/>
+          <w:szCs w:val="24"/>
+        </w:rPr>
+        <w:t xml:space="preserve"> complete</w:t>
       </w:r>
     </w:p>
     <w:p>
@@ -3896,7 +3990,116 @@
           <w:sz w:val="24"/>
           <w:szCs w:val="24"/>
         </w:rPr>
-        <w:t>This boss will perform melee based attacks such as swings of a large weapon and charging at the character.</w:t>
+        <w:t>A large dinosaur with powerful jaws that can crush the player his melee attacks are matched by no one.</w:t>
+      </w:r>
+    </w:p>
+    <w:p>
+      <w:pPr>
+        <w:ind w:left="720"/>
+        <w:rPr>
+          <w:rFonts w:asciiTheme="majorBidi" w:hAnsiTheme="majorBidi" w:cstheme="majorBidi"/>
+          <w:sz w:val="24"/>
+          <w:szCs w:val="24"/>
+        </w:rPr>
+      </w:pPr>
+      <w:r>
+        <w:object w:dxaOrig="15" w:dyaOrig="15">
+          <v:shapetype id="_x0000_t75" coordsize="21600,21600" o:spt="75" o:preferrelative="t" path="m@4@5l@4@11@9@11@9@5xe" filled="f" stroked="f">
+            <v:stroke joinstyle="miter"/>
+            <v:formulas>
+              <v:f eqn="if lineDrawn pixelLineWidth 0"/>
+              <v:f eqn="sum @0 1 0"/>
+              <v:f eqn="sum 0 0 @1"/>
+              <v:f eqn="prod @2 1 2"/>
+              <v:f eqn="prod @3 21600 pixelWidth"/>
+              <v:f eqn="prod @3 21600 pixelHeight"/>
+              <v:f eqn="sum @0 0 1"/>
+              <v:f eqn="prod @6 1 2"/>
+              <v:f eqn="prod @7 21600 pixelWidth"/>
+              <v:f eqn="sum @8 21600 0"/>
+              <v:f eqn="prod @7 21600 pixelHeight"/>
+              <v:f eqn="sum @10 21600 0"/>
+            </v:formulas>
+            <v:path o:extrusionok="f" gradientshapeok="t" o:connecttype="rect"/>
+            <o:lock v:ext="edit" aspectratio="t"/>
+          </v:shapetype>
+          <v:shape id="_x0000_i1025" type="#_x0000_t75" style="width:.75pt;height:.75pt" o:ole="">
+            <v:imagedata r:id="rId7" o:title=""/>
+          </v:shape>
+          <o:OLEObject Type="Embed" ProgID="Photoshop.Image.12" ShapeID="_x0000_i1025" DrawAspect="Content" ObjectID="_1427724551" r:id="rId8">
+            <o:FieldCodes>\s</o:FieldCodes>
+          </o:OLEObject>
+        </w:object>
+      </w:r>
+      <w:r>
+        <w:object w:dxaOrig="15" w:dyaOrig="15">
+          <v:shape id="_x0000_i1026" type="#_x0000_t75" style="width:.75pt;height:.75pt" o:ole="">
+            <v:imagedata r:id="rId7" o:title=""/>
+          </v:shape>
+          <o:OLEObject Type="Embed" ProgID="Photoshop.Image.12" ShapeID="_x0000_i1026" DrawAspect="Content" ObjectID="_1427724552" r:id="rId9">
+            <o:FieldCodes>\s</o:FieldCodes>
+          </o:OLEObject>
+        </w:object>
+      </w:r>
+      <w:r>
+        <w:object w:dxaOrig="15" w:dyaOrig="15">
+          <v:shape id="_x0000_i1027" type="#_x0000_t75" style="width:.75pt;height:.75pt" o:ole="">
+            <v:imagedata r:id="rId7" o:title=""/>
+          </v:shape>
+          <o:OLEObject Type="Embed" ProgID="Photoshop.Image.12" ShapeID="_x0000_i1027" DrawAspect="Content" ObjectID="_1427724553" r:id="rId10">
+            <o:FieldCodes>\s</o:FieldCodes>
+          </o:OLEObject>
+        </w:object>
+      </w:r>
+      <w:r>
+        <w:rPr>
+          <w:rFonts w:asciiTheme="majorBidi" w:hAnsiTheme="majorBidi" w:cstheme="majorBidi"/>
+          <w:noProof/>
+          <w:sz w:val="24"/>
+          <w:szCs w:val="24"/>
+          <w:lang w:val="en-US"/>
+        </w:rPr>
+        <w:drawing>
+          <wp:inline distT="0" distB="0" distL="0" distR="0">
+            <wp:extent cx="838200" cy="774700"/>
+            <wp:effectExtent l="0" t="0" r="0" b="6350"/>
+            <wp:docPr id="3" name="Picture 3"/>
+            <wp:cNvGraphicFramePr>
+              <a:graphicFrameLocks xmlns:a="http://schemas.openxmlformats.org/drawingml/2006/main" noChangeAspect="1"/>
+            </wp:cNvGraphicFramePr>
+            <a:graphic xmlns:a="http://schemas.openxmlformats.org/drawingml/2006/main">
+              <a:graphicData uri="http://schemas.openxmlformats.org/drawingml/2006/picture">
+                <pic:pic xmlns:pic="http://schemas.openxmlformats.org/drawingml/2006/picture">
+                  <pic:nvPicPr>
+                    <pic:cNvPr id="0" name="DinoPreview.jpg"/>
+                    <pic:cNvPicPr/>
+                  </pic:nvPicPr>
+                  <pic:blipFill>
+                    <a:blip r:embed="rId11">
+                      <a:extLst>
+                        <a:ext uri="{28A0092B-C50C-407E-A947-70E740481C1C}">
+                          <a14:useLocalDpi xmlns:a14="http://schemas.microsoft.com/office/drawing/2010/main" val="0"/>
+                        </a:ext>
+                      </a:extLst>
+                    </a:blip>
+                    <a:stretch>
+                      <a:fillRect/>
+                    </a:stretch>
+                  </pic:blipFill>
+                  <pic:spPr>
+                    <a:xfrm>
+                      <a:off x="0" y="0"/>
+                      <a:ext cx="838200" cy="774700"/>
+                    </a:xfrm>
+                    <a:prstGeom prst="rect">
+                      <a:avLst/>
+                    </a:prstGeom>
+                  </pic:spPr>
+                </pic:pic>
+              </a:graphicData>
+            </a:graphic>
+          </wp:inline>
+        </w:drawing>
       </w:r>
     </w:p>
     <w:p>
@@ -3996,39 +4199,67 @@
           <w:sz w:val="24"/>
           <w:szCs w:val="24"/>
         </w:rPr>
-        <w:t>This boss will launch</w:t>
-      </w:r>
-      <w:r>
-        <w:rPr>
-          <w:rFonts w:asciiTheme="majorBidi" w:hAnsiTheme="majorBidi" w:cstheme="majorBidi"/>
-          <w:sz w:val="24"/>
-          <w:szCs w:val="24"/>
-        </w:rPr>
-        <w:t xml:space="preserve"> large area-of-effect</w:t>
-      </w:r>
-      <w:r>
-        <w:rPr>
-          <w:rFonts w:asciiTheme="majorBidi" w:hAnsiTheme="majorBidi" w:cstheme="majorBidi"/>
-          <w:sz w:val="24"/>
-          <w:szCs w:val="24"/>
-        </w:rPr>
-        <w:t xml:space="preserve"> magic attacks at the character. The boss will sometimes swing a large staff</w:t>
-      </w:r>
-      <w:r>
-        <w:rPr>
-          <w:rFonts w:asciiTheme="majorBidi" w:hAnsiTheme="majorBidi" w:cstheme="majorBidi"/>
-          <w:sz w:val="24"/>
-          <w:szCs w:val="24"/>
-        </w:rPr>
-        <w:t xml:space="preserve"> if the player gets too close</w:t>
-      </w:r>
-      <w:r>
-        <w:rPr>
-          <w:rFonts w:asciiTheme="majorBidi" w:hAnsiTheme="majorBidi" w:cstheme="majorBidi"/>
-          <w:sz w:val="24"/>
-          <w:szCs w:val="24"/>
-        </w:rPr>
-        <w:t>.</w:t>
+        <w:t>A Dragon of Great knowledge that will send fire balls at the player. Getting too close to this behemoth can cause the player to be sent flying back.</w:t>
+      </w:r>
+    </w:p>
+    <w:p>
+      <w:pPr>
+        <w:ind w:left="720"/>
+        <w:rPr>
+          <w:rFonts w:asciiTheme="majorBidi" w:hAnsiTheme="majorBidi" w:cstheme="majorBidi"/>
+          <w:sz w:val="24"/>
+          <w:szCs w:val="24"/>
+        </w:rPr>
+      </w:pPr>
+      <w:r>
+        <w:rPr>
+          <w:rFonts w:asciiTheme="majorBidi" w:hAnsiTheme="majorBidi" w:cstheme="majorBidi"/>
+          <w:noProof/>
+          <w:sz w:val="24"/>
+          <w:szCs w:val="24"/>
+          <w:lang w:val="en-US"/>
+        </w:rPr>
+        <w:drawing>
+          <wp:inline distT="0" distB="0" distL="0" distR="0">
+            <wp:extent cx="838200" cy="774700"/>
+            <wp:effectExtent l="0" t="0" r="0" b="6350"/>
+            <wp:docPr id="4" name="Picture 4"/>
+            <wp:cNvGraphicFramePr>
+              <a:graphicFrameLocks xmlns:a="http://schemas.openxmlformats.org/drawingml/2006/main" noChangeAspect="1"/>
+            </wp:cNvGraphicFramePr>
+            <a:graphic xmlns:a="http://schemas.openxmlformats.org/drawingml/2006/main">
+              <a:graphicData uri="http://schemas.openxmlformats.org/drawingml/2006/picture">
+                <pic:pic xmlns:pic="http://schemas.openxmlformats.org/drawingml/2006/picture">
+                  <pic:nvPicPr>
+                    <pic:cNvPr id="0" name="DinoPreview.jpg"/>
+                    <pic:cNvPicPr/>
+                  </pic:nvPicPr>
+                  <pic:blipFill>
+                    <a:blip r:embed="rId12">
+                      <a:extLst>
+                        <a:ext uri="{28A0092B-C50C-407E-A947-70E740481C1C}">
+                          <a14:useLocalDpi xmlns:a14="http://schemas.microsoft.com/office/drawing/2010/main" val="0"/>
+                        </a:ext>
+                      </a:extLst>
+                    </a:blip>
+                    <a:stretch>
+                      <a:fillRect/>
+                    </a:stretch>
+                  </pic:blipFill>
+                  <pic:spPr>
+                    <a:xfrm>
+                      <a:off x="0" y="0"/>
+                      <a:ext cx="838200" cy="774700"/>
+                    </a:xfrm>
+                    <a:prstGeom prst="rect">
+                      <a:avLst/>
+                    </a:prstGeom>
+                  </pic:spPr>
+                </pic:pic>
+              </a:graphicData>
+            </a:graphic>
+          </wp:inline>
+        </w:drawing>
       </w:r>
     </w:p>
     <w:p>
@@ -4287,6 +4518,7 @@
           <w:szCs w:val="24"/>
           <w:u w:val="single"/>
         </w:rPr>
+        <w:lastRenderedPageBreak/>
         <w:t>Currency:</w:t>
       </w:r>
       <w:r>
@@ -4344,6 +4576,90 @@
           <w:szCs w:val="24"/>
         </w:rPr>
         <w:t>his particular item will not consume inventory space.</w:t>
+      </w:r>
+    </w:p>
+    <w:p>
+      <w:pPr>
+        <w:ind w:left="720"/>
+        <w:rPr>
+          <w:rFonts w:asciiTheme="majorBidi" w:hAnsiTheme="majorBidi" w:cstheme="majorBidi"/>
+          <w:sz w:val="24"/>
+          <w:szCs w:val="24"/>
+        </w:rPr>
+      </w:pPr>
+      <w:r>
+        <w:rPr>
+          <w:rFonts w:asciiTheme="majorBidi" w:hAnsiTheme="majorBidi" w:cstheme="majorBidi"/>
+          <w:b/>
+          <w:sz w:val="24"/>
+          <w:szCs w:val="24"/>
+          <w:u w:val="single"/>
+        </w:rPr>
+        <w:t>Bonze coin:</w:t>
+      </w:r>
+      <w:r>
+        <w:rPr>
+          <w:rFonts w:asciiTheme="majorBidi" w:hAnsiTheme="majorBidi" w:cstheme="majorBidi"/>
+          <w:sz w:val="24"/>
+          <w:szCs w:val="24"/>
+        </w:rPr>
+        <w:t xml:space="preserve"> worth 1 coin</w:t>
+      </w:r>
+    </w:p>
+    <w:p>
+      <w:pPr>
+        <w:ind w:left="720"/>
+        <w:rPr>
+          <w:rFonts w:asciiTheme="majorBidi" w:hAnsiTheme="majorBidi" w:cstheme="majorBidi"/>
+          <w:sz w:val="24"/>
+          <w:szCs w:val="24"/>
+        </w:rPr>
+      </w:pPr>
+      <w:r>
+        <w:rPr>
+          <w:rFonts w:asciiTheme="majorBidi" w:hAnsiTheme="majorBidi" w:cstheme="majorBidi"/>
+          <w:b/>
+          <w:sz w:val="24"/>
+          <w:szCs w:val="24"/>
+          <w:u w:val="single"/>
+        </w:rPr>
+        <w:t>Silver coin:</w:t>
+      </w:r>
+      <w:r>
+        <w:rPr>
+          <w:rFonts w:asciiTheme="majorBidi" w:hAnsiTheme="majorBidi" w:cstheme="majorBidi"/>
+          <w:sz w:val="24"/>
+          <w:szCs w:val="24"/>
+        </w:rPr>
+        <w:t xml:space="preserve"> Worth 5 coins</w:t>
+      </w:r>
+    </w:p>
+    <w:p>
+      <w:pPr>
+        <w:ind w:left="720"/>
+        <w:rPr>
+          <w:rFonts w:asciiTheme="majorBidi" w:hAnsiTheme="majorBidi" w:cstheme="majorBidi"/>
+          <w:sz w:val="24"/>
+          <w:szCs w:val="24"/>
+        </w:rPr>
+      </w:pPr>
+      <w:r>
+        <w:rPr>
+          <w:rFonts w:asciiTheme="majorBidi" w:hAnsiTheme="majorBidi" w:cstheme="majorBidi"/>
+          <w:b/>
+          <w:sz w:val="24"/>
+          <w:szCs w:val="24"/>
+          <w:u w:val="single"/>
+        </w:rPr>
+        <w:t>Golden coin:</w:t>
+      </w:r>
+      <w:r>
+        <w:rPr>
+          <w:rFonts w:asciiTheme="majorBidi" w:hAnsiTheme="majorBidi" w:cstheme="majorBidi"/>
+          <w:sz w:val="24"/>
+          <w:szCs w:val="24"/>
+        </w:rPr>
+        <w:t xml:space="preserve"> Worth 10 coins</w:t>
       </w:r>
     </w:p>
     <w:p>
@@ -4542,7 +4858,6 @@
           <w:szCs w:val="24"/>
           <w:u w:val="single"/>
         </w:rPr>
-        <w:lastRenderedPageBreak/>
         <w:t>Weapons</w:t>
       </w:r>
     </w:p>
@@ -4691,8 +5006,18 @@
           <w:sz w:val="24"/>
           <w:szCs w:val="24"/>
         </w:rPr>
-        <w:t>/ies</w:t>
-      </w:r>
+        <w:t>/</w:t>
+      </w:r>
+      <w:proofErr w:type="spellStart"/>
+      <w:r>
+        <w:rPr>
+          <w:rFonts w:asciiTheme="majorBidi" w:hAnsiTheme="majorBidi" w:cstheme="majorBidi"/>
+          <w:sz w:val="24"/>
+          <w:szCs w:val="24"/>
+        </w:rPr>
+        <w:t>ies</w:t>
+      </w:r>
+      <w:proofErr w:type="spellEnd"/>
       <w:r>
         <w:rPr>
           <w:rFonts w:asciiTheme="majorBidi" w:hAnsiTheme="majorBidi" w:cstheme="majorBidi"/>
@@ -5101,6 +5426,7 @@
           <w:sz w:val="24"/>
           <w:szCs w:val="24"/>
         </w:rPr>
+        <w:lastRenderedPageBreak/>
         <w:t xml:space="preserve">Oak Bow: Attack = </w:t>
       </w:r>
       <w:r>
@@ -5358,16 +5684,7 @@
           <w:sz w:val="24"/>
           <w:szCs w:val="24"/>
         </w:rPr>
-        <w:t xml:space="preserve"> denotes the weaknesses and resistances of the </w:t>
-      </w:r>
-      <w:r>
-        <w:rPr>
-          <w:rFonts w:asciiTheme="majorBidi" w:hAnsiTheme="majorBidi" w:cstheme="majorBidi"/>
-          <w:sz w:val="24"/>
-          <w:szCs w:val="24"/>
-        </w:rPr>
-        <w:lastRenderedPageBreak/>
-        <w:t>player within the weapon triangle.</w:t>
+        <w:t xml:space="preserve"> denotes the weaknesses and resistances of the player within the weapon triangle.</w:t>
       </w:r>
       <w:r>
         <w:rPr>
@@ -5862,6 +6179,32 @@
         </w:rPr>
         <w:t>Potion: Restores 25% of your health.</w:t>
       </w:r>
+      <w:r>
+        <w:rPr>
+          <w:rFonts w:asciiTheme="majorBidi" w:hAnsiTheme="majorBidi" w:cstheme="majorBidi"/>
+          <w:sz w:val="24"/>
+          <w:szCs w:val="24"/>
+        </w:rPr>
+        <w:t xml:space="preserve"> (</w:t>
+      </w:r>
+      <w:proofErr w:type="gramStart"/>
+      <w:r>
+        <w:rPr>
+          <w:rFonts w:asciiTheme="majorBidi" w:hAnsiTheme="majorBidi" w:cstheme="majorBidi"/>
+          <w:sz w:val="24"/>
+          <w:szCs w:val="24"/>
+        </w:rPr>
+        <w:t>cost</w:t>
+      </w:r>
+      <w:proofErr w:type="gramEnd"/>
+      <w:r>
+        <w:rPr>
+          <w:rFonts w:asciiTheme="majorBidi" w:hAnsiTheme="majorBidi" w:cstheme="majorBidi"/>
+          <w:sz w:val="24"/>
+          <w:szCs w:val="24"/>
+        </w:rPr>
+        <w:t xml:space="preserve"> 25coin)</w:t>
+      </w:r>
     </w:p>
     <w:p>
       <w:pPr>
@@ -5878,8 +6221,35 @@
           <w:sz w:val="24"/>
           <w:szCs w:val="24"/>
         </w:rPr>
+        <w:lastRenderedPageBreak/>
         <w:t>Big Potion: Restores 50% of your health.</w:t>
       </w:r>
+      <w:r>
+        <w:rPr>
+          <w:rFonts w:asciiTheme="majorBidi" w:hAnsiTheme="majorBidi" w:cstheme="majorBidi"/>
+          <w:sz w:val="24"/>
+          <w:szCs w:val="24"/>
+        </w:rPr>
+        <w:t xml:space="preserve"> (</w:t>
+      </w:r>
+      <w:proofErr w:type="gramStart"/>
+      <w:r>
+        <w:rPr>
+          <w:rFonts w:asciiTheme="majorBidi" w:hAnsiTheme="majorBidi" w:cstheme="majorBidi"/>
+          <w:sz w:val="24"/>
+          <w:szCs w:val="24"/>
+        </w:rPr>
+        <w:t>cost</w:t>
+      </w:r>
+      <w:proofErr w:type="gramEnd"/>
+      <w:r>
+        <w:rPr>
+          <w:rFonts w:asciiTheme="majorBidi" w:hAnsiTheme="majorBidi" w:cstheme="majorBidi"/>
+          <w:sz w:val="24"/>
+          <w:szCs w:val="24"/>
+        </w:rPr>
+        <w:t xml:space="preserve"> 50 coin)</w:t>
+      </w:r>
     </w:p>
     <w:p>
       <w:pPr>
@@ -5905,6 +6275,176 @@
           <w:szCs w:val="24"/>
         </w:rPr>
         <w:t>% health.</w:t>
+      </w:r>
+      <w:r>
+        <w:rPr>
+          <w:rFonts w:asciiTheme="majorBidi" w:hAnsiTheme="majorBidi" w:cstheme="majorBidi"/>
+          <w:sz w:val="24"/>
+          <w:szCs w:val="24"/>
+        </w:rPr>
+        <w:t xml:space="preserve"> (</w:t>
+      </w:r>
+      <w:proofErr w:type="gramStart"/>
+      <w:r>
+        <w:rPr>
+          <w:rFonts w:asciiTheme="majorBidi" w:hAnsiTheme="majorBidi" w:cstheme="majorBidi"/>
+          <w:sz w:val="24"/>
+          <w:szCs w:val="24"/>
+        </w:rPr>
+        <w:t>cost</w:t>
+      </w:r>
+      <w:proofErr w:type="gramEnd"/>
+      <w:r>
+        <w:rPr>
+          <w:rFonts w:asciiTheme="majorBidi" w:hAnsiTheme="majorBidi" w:cstheme="majorBidi"/>
+          <w:sz w:val="24"/>
+          <w:szCs w:val="24"/>
+        </w:rPr>
+        <w:t xml:space="preserve"> 75 coin)</w:t>
+      </w:r>
+    </w:p>
+    <w:p>
+      <w:pPr>
+        <w:ind w:left="720"/>
+        <w:rPr>
+          <w:rFonts w:asciiTheme="majorBidi" w:hAnsiTheme="majorBidi" w:cstheme="majorBidi"/>
+          <w:sz w:val="24"/>
+          <w:szCs w:val="24"/>
+        </w:rPr>
+      </w:pPr>
+      <w:proofErr w:type="spellStart"/>
+      <w:r>
+        <w:rPr>
+          <w:rFonts w:asciiTheme="majorBidi" w:hAnsiTheme="majorBidi" w:cstheme="majorBidi"/>
+          <w:sz w:val="24"/>
+          <w:szCs w:val="24"/>
+        </w:rPr>
+        <w:t>Mana</w:t>
+      </w:r>
+      <w:proofErr w:type="spellEnd"/>
+      <w:r>
+        <w:rPr>
+          <w:rFonts w:asciiTheme="majorBidi" w:hAnsiTheme="majorBidi" w:cstheme="majorBidi"/>
+          <w:sz w:val="24"/>
+          <w:szCs w:val="24"/>
+        </w:rPr>
+        <w:t xml:space="preserve"> potion: Restores 25% </w:t>
+      </w:r>
+      <w:proofErr w:type="spellStart"/>
+      <w:r>
+        <w:rPr>
+          <w:rFonts w:asciiTheme="majorBidi" w:hAnsiTheme="majorBidi" w:cstheme="majorBidi"/>
+          <w:sz w:val="24"/>
+          <w:szCs w:val="24"/>
+        </w:rPr>
+        <w:t>mana</w:t>
+      </w:r>
+      <w:proofErr w:type="spellEnd"/>
+      <w:r>
+        <w:rPr>
+          <w:rFonts w:asciiTheme="majorBidi" w:hAnsiTheme="majorBidi" w:cstheme="majorBidi"/>
+          <w:sz w:val="24"/>
+          <w:szCs w:val="24"/>
+        </w:rPr>
+        <w:t>. (</w:t>
+      </w:r>
+      <w:proofErr w:type="gramStart"/>
+      <w:r>
+        <w:rPr>
+          <w:rFonts w:asciiTheme="majorBidi" w:hAnsiTheme="majorBidi" w:cstheme="majorBidi"/>
+          <w:sz w:val="24"/>
+          <w:szCs w:val="24"/>
+        </w:rPr>
+        <w:t>cost</w:t>
+      </w:r>
+      <w:proofErr w:type="gramEnd"/>
+      <w:r>
+        <w:rPr>
+          <w:rFonts w:asciiTheme="majorBidi" w:hAnsiTheme="majorBidi" w:cstheme="majorBidi"/>
+          <w:sz w:val="24"/>
+          <w:szCs w:val="24"/>
+        </w:rPr>
+        <w:t xml:space="preserve"> 30 coin)</w:t>
+      </w:r>
+    </w:p>
+    <w:p>
+      <w:pPr>
+        <w:ind w:left="720"/>
+        <w:rPr>
+          <w:rFonts w:asciiTheme="majorBidi" w:hAnsiTheme="majorBidi" w:cstheme="majorBidi"/>
+          <w:sz w:val="24"/>
+          <w:szCs w:val="24"/>
+        </w:rPr>
+      </w:pPr>
+      <w:r>
+        <w:rPr>
+          <w:rFonts w:asciiTheme="majorBidi" w:hAnsiTheme="majorBidi" w:cstheme="majorBidi"/>
+          <w:sz w:val="24"/>
+          <w:szCs w:val="24"/>
+        </w:rPr>
+        <w:t xml:space="preserve">Large </w:t>
+      </w:r>
+      <w:proofErr w:type="spellStart"/>
+      <w:r>
+        <w:rPr>
+          <w:rFonts w:asciiTheme="majorBidi" w:hAnsiTheme="majorBidi" w:cstheme="majorBidi"/>
+          <w:sz w:val="24"/>
+          <w:szCs w:val="24"/>
+        </w:rPr>
+        <w:t>Mana</w:t>
+      </w:r>
+      <w:proofErr w:type="spellEnd"/>
+      <w:r>
+        <w:rPr>
+          <w:rFonts w:asciiTheme="majorBidi" w:hAnsiTheme="majorBidi" w:cstheme="majorBidi"/>
+          <w:sz w:val="24"/>
+          <w:szCs w:val="24"/>
+        </w:rPr>
+        <w:t xml:space="preserve"> Potion: Restores 75% </w:t>
+      </w:r>
+      <w:proofErr w:type="spellStart"/>
+      <w:r>
+        <w:rPr>
+          <w:rFonts w:asciiTheme="majorBidi" w:hAnsiTheme="majorBidi" w:cstheme="majorBidi"/>
+          <w:sz w:val="24"/>
+          <w:szCs w:val="24"/>
+        </w:rPr>
+        <w:t>mana</w:t>
+      </w:r>
+      <w:proofErr w:type="spellEnd"/>
+      <w:r>
+        <w:rPr>
+          <w:rFonts w:asciiTheme="majorBidi" w:hAnsiTheme="majorBidi" w:cstheme="majorBidi"/>
+          <w:sz w:val="24"/>
+          <w:szCs w:val="24"/>
+        </w:rPr>
+        <w:t>. (</w:t>
+      </w:r>
+      <w:proofErr w:type="gramStart"/>
+      <w:r>
+        <w:rPr>
+          <w:rFonts w:asciiTheme="majorBidi" w:hAnsiTheme="majorBidi" w:cstheme="majorBidi"/>
+          <w:sz w:val="24"/>
+          <w:szCs w:val="24"/>
+        </w:rPr>
+        <w:t>cost</w:t>
+      </w:r>
+      <w:proofErr w:type="gramEnd"/>
+      <w:r>
+        <w:rPr>
+          <w:rFonts w:asciiTheme="majorBidi" w:hAnsiTheme="majorBidi" w:cstheme="majorBidi"/>
+          <w:sz w:val="24"/>
+          <w:szCs w:val="24"/>
+        </w:rPr>
+        <w:t xml:space="preserve"> </w:t>
+      </w:r>
+      <w:r>
+        <w:rPr>
+          <w:rFonts w:asciiTheme="majorBidi" w:hAnsiTheme="majorBidi" w:cstheme="majorBidi"/>
+          <w:sz w:val="24"/>
+          <w:szCs w:val="24"/>
+        </w:rPr>
+        <w:t>85 coin)</w:t>
       </w:r>
     </w:p>
     <w:p>
@@ -9152,7 +9692,7 @@
 </file>
 
 <file path=customXml/itemProps1.xml><?xml version="1.0" encoding="utf-8"?>
-<ds:datastoreItem xmlns:ds="http://schemas.openxmlformats.org/officeDocument/2006/customXml" ds:itemID="{BD00D6F3-0AA1-4E60-B85A-AB6AFFBDEE1C}">
+<ds:datastoreItem xmlns:ds="http://schemas.openxmlformats.org/officeDocument/2006/customXml" ds:itemID="{3BB1E9F5-BC56-48D2-BB1A-2F2B663CE883}">
   <ds:schemaRefs>
     <ds:schemaRef ds:uri="http://schemas.openxmlformats.org/officeDocument/2006/bibliography"/>
   </ds:schemaRefs>

</xml_diff>